<commit_message>
Lab 1, 2, 3 and RK1
</commit_message>
<xml_diff>
--- a/lab_1/Отчет по ЛР1.docx
+++ b/lab_1/Отчет по ЛР1.docx
@@ -36,7 +36,23 @@
           <w:color w:val="000000"/>
           <w:szCs w:val="28"/>
         </w:rPr>
-        <w:t>университет им. Н.Э. Баумана</w:t>
+        <w:t xml:space="preserve">университет им. </w:t>
+      </w:r>
+      <w:r>
+        <w:rPr>
+          <w:b/>
+          <w:color w:val="000000"/>
+          <w:szCs w:val="28"/>
+        </w:rPr>
+        <w:t>Н. Э.</w:t>
+      </w:r>
+      <w:r>
+        <w:rPr>
+          <w:b/>
+          <w:color w:val="000000"/>
+          <w:szCs w:val="28"/>
+        </w:rPr>
+        <w:t xml:space="preserve"> Баумана</w:t>
       </w:r>
     </w:p>
     <w:p>
@@ -140,7 +156,14 @@
           <w:color w:val="000000"/>
           <w:szCs w:val="28"/>
         </w:rPr>
-        <w:t>Методы машинного обучения</w:t>
+        <w:t>Технологии</w:t>
+      </w:r>
+      <w:r>
+        <w:rPr>
+          <w:color w:val="000000"/>
+          <w:szCs w:val="28"/>
+        </w:rPr>
+        <w:t xml:space="preserve"> машинного обучения</w:t>
       </w:r>
       <w:r>
         <w:rPr>
@@ -599,12 +622,14 @@
                 <w:color w:val="000000"/>
               </w:rPr>
             </w:pPr>
+            <w:proofErr w:type="spellStart"/>
             <w:r>
               <w:rPr>
                 <w:color w:val="000000"/>
               </w:rPr>
               <w:t>Гапанюк</w:t>
             </w:r>
+            <w:proofErr w:type="spellEnd"/>
             <w:r>
               <w:rPr>
                 <w:color w:val="000000"/>
@@ -819,7 +844,15 @@
         <w:ind w:left="360" w:firstLine="0"/>
       </w:pPr>
       <w:r>
-        <w:t>Для лабораторных работ не рекомендуется выбирать датасеты большого размера.</w:t>
+        <w:t xml:space="preserve">Для лабораторных работ не рекомендуется выбирать </w:t>
+      </w:r>
+      <w:proofErr w:type="spellStart"/>
+      <w:r>
+        <w:t>датасеты</w:t>
+      </w:r>
+      <w:proofErr w:type="spellEnd"/>
+      <w:r>
+        <w:t xml:space="preserve"> большого размера.</w:t>
       </w:r>
     </w:p>
     <w:p>
@@ -860,7 +893,15 @@
         </w:numPr>
       </w:pPr>
       <w:r>
-        <w:t>Основные характеристики датасета.</w:t>
+        <w:t xml:space="preserve">Основные характеристики </w:t>
+      </w:r>
+      <w:proofErr w:type="spellStart"/>
+      <w:r>
+        <w:t>датасета</w:t>
+      </w:r>
+      <w:proofErr w:type="spellEnd"/>
+      <w:r>
+        <w:t>.</w:t>
       </w:r>
     </w:p>
     <w:p>
@@ -872,7 +913,15 @@
         </w:numPr>
       </w:pPr>
       <w:r>
-        <w:t>Визуальное исследование датасета.</w:t>
+        <w:t xml:space="preserve">Визуальное исследование </w:t>
+      </w:r>
+      <w:proofErr w:type="spellStart"/>
+      <w:r>
+        <w:t>датасета</w:t>
+      </w:r>
+      <w:proofErr w:type="spellEnd"/>
+      <w:r>
+        <w:t>.</w:t>
       </w:r>
     </w:p>
     <w:p>
@@ -898,12 +947,14 @@
       <w:r>
         <w:t xml:space="preserve">Сформировать отчет и разместить его в своем репозитории на </w:t>
       </w:r>
+      <w:proofErr w:type="spellStart"/>
       <w:r>
         <w:rPr>
           <w:lang w:val="en-US"/>
         </w:rPr>
         <w:t>github</w:t>
       </w:r>
+      <w:proofErr w:type="spellEnd"/>
       <w:r>
         <w:t>.</w:t>
       </w:r>
@@ -917,22 +968,34 @@
           <w:color w:val="000000" w:themeColor="text1"/>
         </w:rPr>
       </w:pPr>
+      <w:proofErr w:type="spellStart"/>
       <w:r>
         <w:rPr>
           <w:rFonts w:ascii="Times New Roman" w:hAnsi="Times New Roman" w:cs="Times New Roman"/>
           <w:b/>
           <w:color w:val="000000" w:themeColor="text1"/>
         </w:rPr>
-        <w:t>J</w:t>
-      </w:r>
+        <w:t>Jupyter</w:t>
+      </w:r>
+      <w:proofErr w:type="spellEnd"/>
       <w:r>
         <w:rPr>
           <w:rFonts w:ascii="Times New Roman" w:hAnsi="Times New Roman" w:cs="Times New Roman"/>
           <w:b/>
           <w:color w:val="000000" w:themeColor="text1"/>
         </w:rPr>
-        <w:t>upyter notebook</w:t>
-      </w:r>
+        <w:t xml:space="preserve"> </w:t>
+      </w:r>
+      <w:proofErr w:type="spellStart"/>
+      <w:r>
+        <w:rPr>
+          <w:rFonts w:ascii="Times New Roman" w:hAnsi="Times New Roman" w:cs="Times New Roman"/>
+          <w:b/>
+          <w:color w:val="000000" w:themeColor="text1"/>
+        </w:rPr>
+        <w:t>notebook</w:t>
+      </w:r>
+      <w:proofErr w:type="spellEnd"/>
     </w:p>
     <w:p>
       <w:pPr>
@@ -2929,25 +2992,25 @@
       </w:pPr>
     </w:lvl>
   </w:abstractNum>
-  <w:num w:numId="1">
+  <w:num w:numId="1" w16cid:durableId="488717772">
     <w:abstractNumId w:val="1"/>
   </w:num>
-  <w:num w:numId="2">
+  <w:num w:numId="2" w16cid:durableId="2003195840">
     <w:abstractNumId w:val="3"/>
   </w:num>
-  <w:num w:numId="3">
+  <w:num w:numId="3" w16cid:durableId="1059475504">
     <w:abstractNumId w:val="2"/>
   </w:num>
-  <w:num w:numId="4">
+  <w:num w:numId="4" w16cid:durableId="495465351">
     <w:abstractNumId w:val="4"/>
   </w:num>
-  <w:num w:numId="5">
+  <w:num w:numId="5" w16cid:durableId="2031442847">
     <w:abstractNumId w:val="6"/>
   </w:num>
-  <w:num w:numId="6">
+  <w:num w:numId="6" w16cid:durableId="1174033430">
     <w:abstractNumId w:val="0"/>
   </w:num>
-  <w:num w:numId="7">
+  <w:num w:numId="7" w16cid:durableId="477000063">
     <w:abstractNumId w:val="5"/>
   </w:num>
 </w:numbering>
@@ -3076,6 +3139,7 @@
     <w:lsdException w:name="HTML Sample" w:semiHidden="1" w:unhideWhenUsed="1"/>
     <w:lsdException w:name="HTML Typewriter" w:semiHidden="1" w:unhideWhenUsed="1"/>
     <w:lsdException w:name="HTML Variable" w:semiHidden="1" w:unhideWhenUsed="1"/>
+    <w:lsdException w:name="Normal Table" w:semiHidden="1" w:unhideWhenUsed="1"/>
     <w:lsdException w:name="annotation subject" w:semiHidden="1" w:unhideWhenUsed="1"/>
     <w:lsdException w:name="No List" w:semiHidden="1" w:unhideWhenUsed="1"/>
     <w:lsdException w:name="Outline List 1" w:semiHidden="1" w:unhideWhenUsed="1"/>
@@ -3122,8 +3186,10 @@
     <w:lsdException w:name="Table Subtle 2" w:semiHidden="1" w:unhideWhenUsed="1"/>
     <w:lsdException w:name="Table Web 1" w:semiHidden="1" w:unhideWhenUsed="1"/>
     <w:lsdException w:name="Table Web 2" w:semiHidden="1" w:unhideWhenUsed="1"/>
+    <w:lsdException w:name="Table Web 3" w:semiHidden="1" w:unhideWhenUsed="1"/>
     <w:lsdException w:name="Balloon Text" w:semiHidden="1" w:unhideWhenUsed="1"/>
     <w:lsdException w:name="Table Grid" w:uiPriority="39"/>
+    <w:lsdException w:name="Table Theme" w:semiHidden="1" w:unhideWhenUsed="1"/>
     <w:lsdException w:name="Placeholder Text" w:semiHidden="1"/>
     <w:lsdException w:name="No Spacing" w:uiPriority="1" w:qFormat="1"/>
     <w:lsdException w:name="Light Shading" w:uiPriority="60"/>

</xml_diff>